<commit_message>
lab6 all in common module
</commit_message>
<xml_diff>
--- a/semester2/programming/lab6/Отчёт programming lab6.docx
+++ b/semester2/programming/lab6/Отчёт programming lab6.docx
@@ -364,13 +364,7 @@
         <w:t xml:space="preserve">Разделить программу из </w:t>
       </w:r>
       <w:r>
-        <w:t>лабораторной р</w:t>
-      </w:r>
-      <w:r>
-        <w:t>а</w:t>
-      </w:r>
-      <w:r>
-        <w:t>боты №5</w:t>
+        <w:t>лабораторной работы №5</w:t>
       </w:r>
       <w:r>
         <w:t xml:space="preserve"> на клиентский и серверный модули. Серверный модуль должен осуществлять выполнение команд по управлению коллекцией. Клиентский модуль должен в интерактивном режиме считывать команды, передавать их для выполнения на сервер и выводить результаты выполнения.</w:t>
@@ -1097,27 +1091,14 @@
       <w:r>
         <w:t xml:space="preserve">Рисунок </w:t>
       </w:r>
-      <w:r>
-        <w:fldChar w:fldCharType="begin"/>
-      </w:r>
-      <w:r>
-        <w:instrText xml:space="preserve"> SEQ Рисунок \* ARABIC </w:instrText>
-      </w:r>
-      <w:r>
-        <w:fldChar w:fldCharType="separate"/>
-      </w:r>
-      <w:r>
-        <w:rPr>
-          <w:noProof/>
-        </w:rPr>
-        <w:t>1</w:t>
-      </w:r>
-      <w:r>
-        <w:rPr>
-          <w:noProof/>
-        </w:rPr>
-        <w:fldChar w:fldCharType="end"/>
-      </w:r>
+      <w:fldSimple w:instr=" SEQ Рисунок \* ARABIC ">
+        <w:r>
+          <w:rPr>
+            <w:noProof/>
+          </w:rPr>
+          <w:t>1</w:t>
+        </w:r>
+      </w:fldSimple>
       <w:bookmarkEnd w:id="2"/>
     </w:p>
     <w:p>
@@ -1177,19 +1158,10 @@
         <w:ind w:firstLine="567"/>
       </w:pPr>
       <w:r>
-        <w:t xml:space="preserve">Я научился реализовывать своё консольное приложение, работать с коллекциями </w:t>
-      </w:r>
-      <w:r>
-        <w:rPr>
-          <w:lang w:val="en-US"/>
-        </w:rPr>
-        <w:t>java</w:t>
-      </w:r>
-      <w:r>
-        <w:t xml:space="preserve">. </w:t>
-      </w:r>
-      <w:r>
-        <w:t>Изучил различные потоки ввода и вывода данных.</w:t>
+        <w:t>Я научился</w:t>
+      </w:r>
+      <w:r>
+        <w:t xml:space="preserve"> подключать </w:t>
       </w:r>
     </w:p>
     <w:sectPr>

</xml_diff>